<commit_message>
Signed-off-by: wssrs <549686798@qq,com> 啊啊啊
</commit_message>
<xml_diff>
--- a/git操作笔记.docx
+++ b/git操作笔记.docx
@@ -197,13 +197,7 @@
         <w:t>Ssh-keygen –t rsa –C “549686798@qq.com”</w:t>
       </w:r>
     </w:p>
-    <w:p>
-      <w:pPr>
-        <w:rPr>
-          <w:rFonts w:hint="eastAsia"/>
-        </w:rPr>
-      </w:pPr>
-    </w:p>
+    <w:p/>
     <w:p>
       <w:pPr>
         <w:pStyle w:val="2"/>
@@ -268,10 +262,42 @@
           <w:numId w:val="3"/>
         </w:numPr>
         <w:ind w:firstLineChars="0"/>
+      </w:pPr>
+      <w:r>
         <w:rPr>
           <w:rFonts w:hint="eastAsia"/>
         </w:rPr>
-      </w:pPr>
+        <w:t>g</w:t>
+      </w:r>
+      <w:r>
+        <w:t>it add .</w:t>
+      </w:r>
+    </w:p>
+    <w:p>
+      <w:pPr>
+        <w:pStyle w:val="a7"/>
+        <w:numPr>
+          <w:ilvl w:val="0"/>
+          <w:numId w:val="3"/>
+        </w:numPr>
+        <w:ind w:firstLineChars="0"/>
+      </w:pPr>
+      <w:r>
+        <w:t>git commit –m “tijiao”</w:t>
+      </w:r>
+    </w:p>
+    <w:p>
+      <w:pPr>
+        <w:pStyle w:val="a7"/>
+        <w:numPr>
+          <w:ilvl w:val="0"/>
+          <w:numId w:val="3"/>
+        </w:numPr>
+        <w:ind w:firstLineChars="0"/>
+      </w:pPr>
+      <w:r>
+        <w:t>git push</w:t>
+      </w:r>
       <w:bookmarkStart w:id="0" w:name="_GoBack"/>
       <w:bookmarkEnd w:id="0"/>
     </w:p>

</xml_diff>

<commit_message>
Signed-off-by: wssrs <549686798@qq,com> 修改git操作笔记
</commit_message>
<xml_diff>
--- a/git操作笔记.docx
+++ b/git操作笔记.docx
@@ -297,6 +297,19 @@
       </w:pPr>
       <w:r>
         <w:t>git push</w:t>
+      </w:r>
+    </w:p>
+    <w:p>
+      <w:pPr>
+        <w:pStyle w:val="a7"/>
+        <w:numPr>
+          <w:ilvl w:val="0"/>
+          <w:numId w:val="3"/>
+        </w:numPr>
+        <w:ind w:firstLineChars="0"/>
+      </w:pPr>
+      <w:r>
+        <w:t>success</w:t>
       </w:r>
       <w:bookmarkStart w:id="0" w:name="_GoBack"/>
       <w:bookmarkEnd w:id="0"/>

</xml_diff>